<commit_message>
Updating AWS Solutions Architect - Professional link in resume
</commit_message>
<xml_diff>
--- a/scottie-is-xxx/static/serving/resume.docx
+++ b/scottie-is-xxx/static/serving/resume.docx
@@ -4224,7 +4224,6 @@
           <w:sz w:val="22"/>
           <w:szCs w:val="22"/>
         </w:rPr>
-        <w:lastRenderedPageBreak/>
         <w:t>August 2008</w:t>
       </w:r>
       <w:r>
@@ -4391,7 +4390,7 @@
         <mc:AlternateContent>
           <mc:Choice Requires="wps">
             <w:drawing>
-              <wp:anchor distT="0" distB="0" distL="114300" distR="114300" simplePos="0" relativeHeight="251665408" behindDoc="0" locked="0" layoutInCell="1" allowOverlap="1" wp14:anchorId="03F598FD" wp14:editId="19E8037B">
+              <wp:anchor distT="0" distB="0" distL="114300" distR="114300" simplePos="0" relativeHeight="251665408" behindDoc="0" locked="0" layoutInCell="1" allowOverlap="1" wp14:anchorId="03F598FD" wp14:editId="31411DBF">
                 <wp:simplePos x="0" y="0"/>
                 <wp:positionH relativeFrom="column">
                   <wp:posOffset>4444404</wp:posOffset>
@@ -4453,7 +4452,7 @@
           </mc:Choice>
           <mc:Fallback>
             <w:pict>
-              <v:rect w14:anchorId="4E337025" id="Rectangle 7" o:spid="_x0000_s1026" href="https://www.credly.com/badges/d3007461-ab00-48f1-b6a6-514c9fd496e2/public_url" style="position:absolute;margin-left:349.95pt;margin-top:5.95pt;width:57.55pt;height:57.5pt;z-index:251665408;visibility:visible;mso-wrap-style:square;mso-wrap-distance-left:9pt;mso-wrap-distance-top:0;mso-wrap-distance-right:9pt;mso-wrap-distance-bottom:0;mso-position-horizontal:absolute;mso-position-horizontal-relative:text;mso-position-vertical:absolute;mso-position-vertical-relative:text;v-text-anchor:middle" o:gfxdata="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" o:button="t" filled="f" stroked="f" strokeweight="1pt">
+              <v:rect w14:anchorId="07280745" id="Rectangle 7" o:spid="_x0000_s1026" href="https://www.credly.com/badges/aec5d603-abb7-428f-a6ff-85fd7084b463/public_url" style="position:absolute;margin-left:349.95pt;margin-top:5.95pt;width:57.55pt;height:57.5pt;z-index:251665408;visibility:visible;mso-wrap-style:square;mso-wrap-distance-left:9pt;mso-wrap-distance-top:0;mso-wrap-distance-right:9pt;mso-wrap-distance-bottom:0;mso-position-horizontal:absolute;mso-position-horizontal-relative:text;mso-position-vertical:absolute;mso-position-vertical-relative:text;v-text-anchor:middle" o:gfxdata="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" o:button="t" filled="f" stroked="f" strokeweight="1pt">
                 <v:fill o:detectmouseclick="t"/>
               </v:rect>
             </w:pict>
@@ -6469,6 +6468,7 @@
       <w:r>
         <w:rPr>
           <w:rFonts w:ascii="Calibri" w:eastAsia="Gulim" w:hAnsi="Calibri" w:cs="Calibri"/>
+          <w:noProof/>
           <w:sz w:val="22"/>
           <w:szCs w:val="22"/>
         </w:rPr>

</xml_diff>

<commit_message>
Updating resume link to solutions architect certification
</commit_message>
<xml_diff>
--- a/scottie-is-xxx/static/serving/resume.docx
+++ b/scottie-is-xxx/static/serving/resume.docx
@@ -2458,27 +2458,15 @@
         </w:rPr>
         <w:t xml:space="preserve">Amazon </w:t>
       </w:r>
-      <w:proofErr w:type="spellStart"/>
-      <w:r>
-        <w:rPr>
-          <w:rFonts w:asciiTheme="majorHAnsi" w:eastAsia="Gulim" w:hAnsiTheme="majorHAnsi" w:cstheme="majorHAnsi"/>
-          <w:b/>
-          <w:bCs/>
-          <w:sz w:val="22"/>
-          <w:szCs w:val="22"/>
-        </w:rPr>
-        <w:t>QuickSight</w:t>
-      </w:r>
-      <w:proofErr w:type="spellEnd"/>
-      <w:r>
-        <w:rPr>
-          <w:rFonts w:asciiTheme="majorHAnsi" w:eastAsia="Gulim" w:hAnsiTheme="majorHAnsi" w:cstheme="majorHAnsi"/>
-          <w:b/>
-          <w:bCs/>
-          <w:sz w:val="22"/>
-          <w:szCs w:val="22"/>
-        </w:rPr>
-        <w:t xml:space="preserve"> to identify savings opportunities </w:t>
+      <w:r>
+        <w:rPr>
+          <w:rFonts w:asciiTheme="majorHAnsi" w:eastAsia="Gulim" w:hAnsiTheme="majorHAnsi" w:cstheme="majorHAnsi"/>
+          <w:b/>
+          <w:bCs/>
+          <w:sz w:val="22"/>
+          <w:szCs w:val="22"/>
+        </w:rPr>
+        <w:t xml:space="preserve">QuickSight to identify savings opportunities </w:t>
       </w:r>
       <w:r>
         <w:rPr>
@@ -2524,31 +2512,7 @@
           <w:sz w:val="22"/>
           <w:szCs w:val="22"/>
         </w:rPr>
-        <w:t xml:space="preserve">Presented at </w:t>
-      </w:r>
-      <w:proofErr w:type="spellStart"/>
-      <w:proofErr w:type="gramStart"/>
-      <w:r>
-        <w:rPr>
-          <w:rFonts w:asciiTheme="majorHAnsi" w:eastAsia="Gulim" w:hAnsiTheme="majorHAnsi" w:cstheme="majorHAnsi"/>
-          <w:b/>
-          <w:bCs/>
-          <w:sz w:val="22"/>
-          <w:szCs w:val="22"/>
-        </w:rPr>
-        <w:t>re:Invent</w:t>
-      </w:r>
-      <w:proofErr w:type="spellEnd"/>
-      <w:proofErr w:type="gramEnd"/>
-      <w:r>
-        <w:rPr>
-          <w:rFonts w:asciiTheme="majorHAnsi" w:eastAsia="Gulim" w:hAnsiTheme="majorHAnsi" w:cstheme="majorHAnsi"/>
-          <w:b/>
-          <w:bCs/>
-          <w:sz w:val="22"/>
-          <w:szCs w:val="22"/>
-        </w:rPr>
-        <w:t xml:space="preserve"> and other major conference events</w:t>
+        <w:t>Presented at re:Invent and other major conference events</w:t>
       </w:r>
     </w:p>
     <w:p>
@@ -3229,20 +3193,8 @@
           <w:sz w:val="22"/>
           <w:szCs w:val="22"/>
         </w:rPr>
-        <w:t xml:space="preserve">Azure, and </w:t>
-      </w:r>
-      <w:proofErr w:type="spellStart"/>
-      <w:r>
-        <w:rPr>
-          <w:rFonts w:asciiTheme="majorHAnsi" w:eastAsia="Gulim" w:hAnsiTheme="majorHAnsi" w:cstheme="majorHAnsi"/>
-          <w:b/>
-          <w:bCs/>
-          <w:sz w:val="22"/>
-          <w:szCs w:val="22"/>
-        </w:rPr>
-        <w:t>Mendix</w:t>
-      </w:r>
-      <w:proofErr w:type="spellEnd"/>
+        <w:t>Azure, and Mendix</w:t>
+      </w:r>
     </w:p>
     <w:p>
       <w:pPr>
@@ -3997,20 +3949,8 @@
           <w:sz w:val="22"/>
           <w:szCs w:val="22"/>
         </w:rPr>
-        <w:t xml:space="preserve"> enterprise implementation of the low-code development platform </w:t>
-      </w:r>
-      <w:proofErr w:type="spellStart"/>
-      <w:r>
-        <w:rPr>
-          <w:rFonts w:asciiTheme="majorHAnsi" w:eastAsia="Gulim" w:hAnsiTheme="majorHAnsi" w:cstheme="majorHAnsi"/>
-          <w:b/>
-          <w:bCs/>
-          <w:sz w:val="22"/>
-          <w:szCs w:val="22"/>
-        </w:rPr>
-        <w:t>Mendix</w:t>
-      </w:r>
-      <w:proofErr w:type="spellEnd"/>
+        <w:t xml:space="preserve"> enterprise implementation of the low-code development platform Mendix</w:t>
+      </w:r>
       <w:r>
         <w:rPr>
           <w:rFonts w:asciiTheme="majorHAnsi" w:eastAsia="Gulim" w:hAnsiTheme="majorHAnsi" w:cstheme="majorHAnsi"/>
@@ -4706,7 +4646,7 @@
         <mc:AlternateContent>
           <mc:Choice Requires="wps">
             <w:drawing>
-              <wp:anchor distT="0" distB="0" distL="114300" distR="114300" simplePos="0" relativeHeight="251661312" behindDoc="0" locked="0" layoutInCell="1" allowOverlap="1" wp14:anchorId="72888B32" wp14:editId="194CDF05">
+              <wp:anchor distT="0" distB="0" distL="114300" distR="114300" simplePos="0" relativeHeight="251661312" behindDoc="0" locked="0" layoutInCell="1" allowOverlap="1" wp14:anchorId="72888B32" wp14:editId="7F0A926C">
                 <wp:simplePos x="0" y="0"/>
                 <wp:positionH relativeFrom="column">
                   <wp:posOffset>1513971</wp:posOffset>
@@ -4768,7 +4708,7 @@
           </mc:Choice>
           <mc:Fallback>
             <w:pict>
-              <v:rect w14:anchorId="711D3B41" id="Rectangle 3" o:spid="_x0000_s1026" href="https://www.credly.com/badges/69072f5b-4bee-4f4b-995c-40fb05767755/public_url" style="position:absolute;margin-left:119.2pt;margin-top:5.85pt;width:57.9pt;height:57.6pt;z-index:251661312;visibility:visible;mso-wrap-style:square;mso-wrap-distance-left:9pt;mso-wrap-distance-top:0;mso-wrap-distance-right:9pt;mso-wrap-distance-bottom:0;mso-position-horizontal:absolute;mso-position-horizontal-relative:text;mso-position-vertical:absolute;mso-position-vertical-relative:text;v-text-anchor:middle" o:gfxdata="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" o:button="t" filled="f" stroked="f" strokeweight="1pt">
+              <v:rect w14:anchorId="5EB68BEA" id="Rectangle 3" o:spid="_x0000_s1026" href="https://www.credly.com/badges/76e54db6-2054-4d2d-994e-c20c3d94f73f/public_url" style="position:absolute;margin-left:119.2pt;margin-top:5.85pt;width:57.9pt;height:57.6pt;z-index:251661312;visibility:visible;mso-wrap-style:square;mso-wrap-distance-left:9pt;mso-wrap-distance-top:0;mso-wrap-distance-right:9pt;mso-wrap-distance-bottom:0;mso-position-horizontal:absolute;mso-position-horizontal-relative:text;mso-position-vertical:absolute;mso-position-vertical-relative:text;v-text-anchor:middle" o:gfxdata="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" o:button="t" filled="f" stroked="f" strokeweight="1pt">
                 <v:fill o:detectmouseclick="t"/>
               </v:rect>
             </w:pict>

</xml_diff>